<commit_message>
Last Sync: 2022-11-30 06:00:05
</commit_message>
<xml_diff>
--- a/Scripting_lang/Assignment 2/4.docx
+++ b/Scripting_lang/Assignment 2/4.docx
@@ -60,21 +60,7 @@
         <w:rPr>
           <w:rFonts w:ascii="Times New Roman" w:eastAsia="Times New Roman" w:hAnsi="Times New Roman" w:cs="Times New Roman"/>
         </w:rPr>
-        <w:t xml:space="preserve">    &lt;title&gt;</w:t>
-      </w:r>
-      <w:proofErr w:type="spellStart"/>
-      <w:r>
-        <w:rPr>
-          <w:rFonts w:ascii="Times New Roman" w:eastAsia="Times New Roman" w:hAnsi="Times New Roman" w:cs="Times New Roman"/>
-        </w:rPr>
-        <w:t>Ayush_Rawat</w:t>
-      </w:r>
-      <w:proofErr w:type="spellEnd"/>
-      <w:r>
-        <w:rPr>
-          <w:rFonts w:ascii="Times New Roman" w:eastAsia="Times New Roman" w:hAnsi="Times New Roman" w:cs="Times New Roman"/>
-        </w:rPr>
-        <w:t xml:space="preserve"> B 26&lt;/title&gt;</w:t>
+        <w:t xml:space="preserve">    &lt;title&gt;Ayush_Rawat B 26&lt;/title&gt;</w:t>
       </w:r>
     </w:p>
     <w:p>
@@ -100,56 +86,20 @@
         <w:rPr>
           <w:rFonts w:ascii="Times New Roman" w:eastAsia="Times New Roman" w:hAnsi="Times New Roman" w:cs="Times New Roman"/>
         </w:rPr>
-        <w:t xml:space="preserve">        </w:t>
-      </w:r>
-      <w:proofErr w:type="gramStart"/>
-      <w:r>
-        <w:rPr>
-          <w:rFonts w:ascii="Times New Roman" w:eastAsia="Times New Roman" w:hAnsi="Times New Roman" w:cs="Times New Roman"/>
-        </w:rPr>
-        <w:t>.</w:t>
-      </w:r>
-      <w:proofErr w:type="spellStart"/>
-      <w:r>
-        <w:rPr>
-          <w:rFonts w:ascii="Times New Roman" w:eastAsia="Times New Roman" w:hAnsi="Times New Roman" w:cs="Times New Roman"/>
-        </w:rPr>
-        <w:t>center</w:t>
-      </w:r>
-      <w:proofErr w:type="spellEnd"/>
-      <w:proofErr w:type="gramEnd"/>
-      <w:r>
-        <w:rPr>
-          <w:rFonts w:ascii="Times New Roman" w:eastAsia="Times New Roman" w:hAnsi="Times New Roman" w:cs="Times New Roman"/>
-        </w:rPr>
-        <w:t xml:space="preserve"> {</w:t>
-      </w:r>
-    </w:p>
-    <w:p>
-      <w:pPr>
-        <w:rPr>
-          <w:rFonts w:ascii="Times New Roman" w:eastAsia="Times New Roman" w:hAnsi="Times New Roman" w:cs="Times New Roman"/>
-        </w:rPr>
-      </w:pPr>
-      <w:r>
-        <w:rPr>
-          <w:rFonts w:ascii="Times New Roman" w:eastAsia="Times New Roman" w:hAnsi="Times New Roman" w:cs="Times New Roman"/>
-        </w:rPr>
-        <w:t xml:space="preserve">            text-align: </w:t>
-      </w:r>
-      <w:proofErr w:type="spellStart"/>
-      <w:r>
-        <w:rPr>
-          <w:rFonts w:ascii="Times New Roman" w:eastAsia="Times New Roman" w:hAnsi="Times New Roman" w:cs="Times New Roman"/>
-        </w:rPr>
-        <w:t>center</w:t>
-      </w:r>
-      <w:proofErr w:type="spellEnd"/>
-      <w:r>
-        <w:rPr>
-          <w:rFonts w:ascii="Times New Roman" w:eastAsia="Times New Roman" w:hAnsi="Times New Roman" w:cs="Times New Roman"/>
-        </w:rPr>
-        <w:t>;</w:t>
+        <w:t xml:space="preserve">        .center {</w:t>
+      </w:r>
+    </w:p>
+    <w:p>
+      <w:pPr>
+        <w:rPr>
+          <w:rFonts w:ascii="Times New Roman" w:eastAsia="Times New Roman" w:hAnsi="Times New Roman" w:cs="Times New Roman"/>
+        </w:rPr>
+      </w:pPr>
+      <w:r>
+        <w:rPr>
+          <w:rFonts w:ascii="Times New Roman" w:eastAsia="Times New Roman" w:hAnsi="Times New Roman" w:cs="Times New Roman"/>
+        </w:rPr>
+        <w:t xml:space="preserve">            text-align: center;</w:t>
       </w:r>
     </w:p>
     <w:p>
@@ -254,21 +204,7 @@
         <w:rPr>
           <w:rFonts w:ascii="Times New Roman" w:eastAsia="Times New Roman" w:hAnsi="Times New Roman" w:cs="Times New Roman"/>
         </w:rPr>
-        <w:t xml:space="preserve">        </w:t>
-      </w:r>
-      <w:proofErr w:type="gramStart"/>
-      <w:r>
-        <w:rPr>
-          <w:rFonts w:ascii="Times New Roman" w:eastAsia="Times New Roman" w:hAnsi="Times New Roman" w:cs="Times New Roman"/>
-        </w:rPr>
-        <w:t>a:link</w:t>
-      </w:r>
-      <w:proofErr w:type="gramEnd"/>
-      <w:r>
-        <w:rPr>
-          <w:rFonts w:ascii="Times New Roman" w:eastAsia="Times New Roman" w:hAnsi="Times New Roman" w:cs="Times New Roman"/>
-        </w:rPr>
-        <w:t xml:space="preserve"> {</w:t>
+        <w:t xml:space="preserve">        a:link {</w:t>
       </w:r>
     </w:p>
     <w:p>
@@ -294,35 +230,7 @@
         <w:rPr>
           <w:rFonts w:ascii="Times New Roman" w:eastAsia="Times New Roman" w:hAnsi="Times New Roman" w:cs="Times New Roman"/>
         </w:rPr>
-        <w:t xml:space="preserve">            </w:t>
-      </w:r>
-      <w:proofErr w:type="spellStart"/>
-      <w:r>
-        <w:rPr>
-          <w:rFonts w:ascii="Times New Roman" w:eastAsia="Times New Roman" w:hAnsi="Times New Roman" w:cs="Times New Roman"/>
-        </w:rPr>
-        <w:t>color</w:t>
-      </w:r>
-      <w:proofErr w:type="spellEnd"/>
-      <w:r>
-        <w:rPr>
-          <w:rFonts w:ascii="Times New Roman" w:eastAsia="Times New Roman" w:hAnsi="Times New Roman" w:cs="Times New Roman"/>
-        </w:rPr>
-        <w:t xml:space="preserve">: </w:t>
-      </w:r>
-      <w:proofErr w:type="spellStart"/>
-      <w:r>
-        <w:rPr>
-          <w:rFonts w:ascii="Times New Roman" w:eastAsia="Times New Roman" w:hAnsi="Times New Roman" w:cs="Times New Roman"/>
-        </w:rPr>
-        <w:t>olivedrab</w:t>
-      </w:r>
-      <w:proofErr w:type="spellEnd"/>
-      <w:r>
-        <w:rPr>
-          <w:rFonts w:ascii="Times New Roman" w:eastAsia="Times New Roman" w:hAnsi="Times New Roman" w:cs="Times New Roman"/>
-        </w:rPr>
-        <w:t>;</w:t>
+        <w:t xml:space="preserve">            color: olivedrab;</w:t>
       </w:r>
     </w:p>
     <w:p>
@@ -355,62 +263,20 @@
         <w:rPr>
           <w:rFonts w:ascii="Times New Roman" w:eastAsia="Times New Roman" w:hAnsi="Times New Roman" w:cs="Times New Roman"/>
         </w:rPr>
-        <w:t xml:space="preserve">        </w:t>
-      </w:r>
-      <w:proofErr w:type="gramStart"/>
-      <w:r>
-        <w:rPr>
-          <w:rFonts w:ascii="Times New Roman" w:eastAsia="Times New Roman" w:hAnsi="Times New Roman" w:cs="Times New Roman"/>
-        </w:rPr>
-        <w:t>a:visited</w:t>
-      </w:r>
-      <w:proofErr w:type="gramEnd"/>
-      <w:r>
-        <w:rPr>
-          <w:rFonts w:ascii="Times New Roman" w:eastAsia="Times New Roman" w:hAnsi="Times New Roman" w:cs="Times New Roman"/>
-        </w:rPr>
-        <w:t xml:space="preserve"> {</w:t>
-      </w:r>
-    </w:p>
-    <w:p>
-      <w:pPr>
-        <w:rPr>
-          <w:rFonts w:ascii="Times New Roman" w:eastAsia="Times New Roman" w:hAnsi="Times New Roman" w:cs="Times New Roman"/>
-        </w:rPr>
-      </w:pPr>
-      <w:r>
-        <w:rPr>
-          <w:rFonts w:ascii="Times New Roman" w:eastAsia="Times New Roman" w:hAnsi="Times New Roman" w:cs="Times New Roman"/>
-        </w:rPr>
-        <w:t xml:space="preserve">            </w:t>
-      </w:r>
-      <w:proofErr w:type="spellStart"/>
-      <w:r>
-        <w:rPr>
-          <w:rFonts w:ascii="Times New Roman" w:eastAsia="Times New Roman" w:hAnsi="Times New Roman" w:cs="Times New Roman"/>
-        </w:rPr>
-        <w:t>color</w:t>
-      </w:r>
-      <w:proofErr w:type="spellEnd"/>
-      <w:r>
-        <w:rPr>
-          <w:rFonts w:ascii="Times New Roman" w:eastAsia="Times New Roman" w:hAnsi="Times New Roman" w:cs="Times New Roman"/>
-        </w:rPr>
-        <w:t xml:space="preserve">: </w:t>
-      </w:r>
-      <w:proofErr w:type="spellStart"/>
-      <w:r>
-        <w:rPr>
-          <w:rFonts w:ascii="Times New Roman" w:eastAsia="Times New Roman" w:hAnsi="Times New Roman" w:cs="Times New Roman"/>
-        </w:rPr>
-        <w:t>mediumorchid</w:t>
-      </w:r>
-      <w:proofErr w:type="spellEnd"/>
-      <w:r>
-        <w:rPr>
-          <w:rFonts w:ascii="Times New Roman" w:eastAsia="Times New Roman" w:hAnsi="Times New Roman" w:cs="Times New Roman"/>
-        </w:rPr>
-        <w:t>;</w:t>
+        <w:t xml:space="preserve">        a:visited {</w:t>
+      </w:r>
+    </w:p>
+    <w:p>
+      <w:pPr>
+        <w:rPr>
+          <w:rFonts w:ascii="Times New Roman" w:eastAsia="Times New Roman" w:hAnsi="Times New Roman" w:cs="Times New Roman"/>
+        </w:rPr>
+      </w:pPr>
+      <w:r>
+        <w:rPr>
+          <w:rFonts w:ascii="Times New Roman" w:eastAsia="Times New Roman" w:hAnsi="Times New Roman" w:cs="Times New Roman"/>
+        </w:rPr>
+        <w:t xml:space="preserve">            color: mediumorchid;</w:t>
       </w:r>
     </w:p>
     <w:p>
@@ -443,62 +309,20 @@
         <w:rPr>
           <w:rFonts w:ascii="Times New Roman" w:eastAsia="Times New Roman" w:hAnsi="Times New Roman" w:cs="Times New Roman"/>
         </w:rPr>
-        <w:t xml:space="preserve">        </w:t>
-      </w:r>
-      <w:proofErr w:type="gramStart"/>
-      <w:r>
-        <w:rPr>
-          <w:rFonts w:ascii="Times New Roman" w:eastAsia="Times New Roman" w:hAnsi="Times New Roman" w:cs="Times New Roman"/>
-        </w:rPr>
-        <w:t>p::</w:t>
-      </w:r>
-      <w:proofErr w:type="gramEnd"/>
-      <w:r>
-        <w:rPr>
-          <w:rFonts w:ascii="Times New Roman" w:eastAsia="Times New Roman" w:hAnsi="Times New Roman" w:cs="Times New Roman"/>
-        </w:rPr>
-        <w:t>selection {</w:t>
-      </w:r>
-    </w:p>
-    <w:p>
-      <w:pPr>
-        <w:rPr>
-          <w:rFonts w:ascii="Times New Roman" w:eastAsia="Times New Roman" w:hAnsi="Times New Roman" w:cs="Times New Roman"/>
-        </w:rPr>
-      </w:pPr>
-      <w:r>
-        <w:rPr>
-          <w:rFonts w:ascii="Times New Roman" w:eastAsia="Times New Roman" w:hAnsi="Times New Roman" w:cs="Times New Roman"/>
-        </w:rPr>
-        <w:t xml:space="preserve">            </w:t>
-      </w:r>
-      <w:proofErr w:type="spellStart"/>
-      <w:r>
-        <w:rPr>
-          <w:rFonts w:ascii="Times New Roman" w:eastAsia="Times New Roman" w:hAnsi="Times New Roman" w:cs="Times New Roman"/>
-        </w:rPr>
-        <w:t>color</w:t>
-      </w:r>
-      <w:proofErr w:type="spellEnd"/>
-      <w:r>
-        <w:rPr>
-          <w:rFonts w:ascii="Times New Roman" w:eastAsia="Times New Roman" w:hAnsi="Times New Roman" w:cs="Times New Roman"/>
-        </w:rPr>
-        <w:t xml:space="preserve">: </w:t>
-      </w:r>
-      <w:proofErr w:type="spellStart"/>
-      <w:r>
-        <w:rPr>
-          <w:rFonts w:ascii="Times New Roman" w:eastAsia="Times New Roman" w:hAnsi="Times New Roman" w:cs="Times New Roman"/>
-        </w:rPr>
-        <w:t>cadetblue</w:t>
-      </w:r>
-      <w:proofErr w:type="spellEnd"/>
-      <w:r>
-        <w:rPr>
-          <w:rFonts w:ascii="Times New Roman" w:eastAsia="Times New Roman" w:hAnsi="Times New Roman" w:cs="Times New Roman"/>
-        </w:rPr>
-        <w:t>;</w:t>
+        <w:t xml:space="preserve">        p::selection {</w:t>
+      </w:r>
+    </w:p>
+    <w:p>
+      <w:pPr>
+        <w:rPr>
+          <w:rFonts w:ascii="Times New Roman" w:eastAsia="Times New Roman" w:hAnsi="Times New Roman" w:cs="Times New Roman"/>
+        </w:rPr>
+      </w:pPr>
+      <w:r>
+        <w:rPr>
+          <w:rFonts w:ascii="Times New Roman" w:eastAsia="Times New Roman" w:hAnsi="Times New Roman" w:cs="Times New Roman"/>
+        </w:rPr>
+        <w:t xml:space="preserve">            color: cadetblue;</w:t>
       </w:r>
     </w:p>
     <w:p>
@@ -531,21 +355,7 @@
         <w:rPr>
           <w:rFonts w:ascii="Times New Roman" w:eastAsia="Times New Roman" w:hAnsi="Times New Roman" w:cs="Times New Roman"/>
         </w:rPr>
-        <w:t xml:space="preserve">        </w:t>
-      </w:r>
-      <w:proofErr w:type="gramStart"/>
-      <w:r>
-        <w:rPr>
-          <w:rFonts w:ascii="Times New Roman" w:eastAsia="Times New Roman" w:hAnsi="Times New Roman" w:cs="Times New Roman"/>
-        </w:rPr>
-        <w:t>p:nth</w:t>
-      </w:r>
-      <w:proofErr w:type="gramEnd"/>
-      <w:r>
-        <w:rPr>
-          <w:rFonts w:ascii="Times New Roman" w:eastAsia="Times New Roman" w:hAnsi="Times New Roman" w:cs="Times New Roman"/>
-        </w:rPr>
-        <w:t>-of-type(2) {</w:t>
+        <w:t xml:space="preserve">        .second-para:nth-of-type(2) {</w:t>
       </w:r>
     </w:p>
     <w:p>
@@ -571,35 +381,7 @@
         <w:rPr>
           <w:rFonts w:ascii="Times New Roman" w:eastAsia="Times New Roman" w:hAnsi="Times New Roman" w:cs="Times New Roman"/>
         </w:rPr>
-        <w:t xml:space="preserve">            </w:t>
-      </w:r>
-      <w:proofErr w:type="spellStart"/>
-      <w:r>
-        <w:rPr>
-          <w:rFonts w:ascii="Times New Roman" w:eastAsia="Times New Roman" w:hAnsi="Times New Roman" w:cs="Times New Roman"/>
-        </w:rPr>
-        <w:t>color</w:t>
-      </w:r>
-      <w:proofErr w:type="spellEnd"/>
-      <w:r>
-        <w:rPr>
-          <w:rFonts w:ascii="Times New Roman" w:eastAsia="Times New Roman" w:hAnsi="Times New Roman" w:cs="Times New Roman"/>
-        </w:rPr>
-        <w:t xml:space="preserve">: </w:t>
-      </w:r>
-      <w:proofErr w:type="spellStart"/>
-      <w:r>
-        <w:rPr>
-          <w:rFonts w:ascii="Times New Roman" w:eastAsia="Times New Roman" w:hAnsi="Times New Roman" w:cs="Times New Roman"/>
-        </w:rPr>
-        <w:t>greenyellow</w:t>
-      </w:r>
-      <w:proofErr w:type="spellEnd"/>
-      <w:r>
-        <w:rPr>
-          <w:rFonts w:ascii="Times New Roman" w:eastAsia="Times New Roman" w:hAnsi="Times New Roman" w:cs="Times New Roman"/>
-        </w:rPr>
-        <w:t>;</w:t>
+        <w:t xml:space="preserve">            color: greenyellow;</w:t>
       </w:r>
     </w:p>
     <w:p>
@@ -632,21 +414,7 @@
         <w:rPr>
           <w:rFonts w:ascii="Times New Roman" w:eastAsia="Times New Roman" w:hAnsi="Times New Roman" w:cs="Times New Roman"/>
         </w:rPr>
-        <w:t xml:space="preserve">        </w:t>
-      </w:r>
-      <w:proofErr w:type="gramStart"/>
-      <w:r>
-        <w:rPr>
-          <w:rFonts w:ascii="Times New Roman" w:eastAsia="Times New Roman" w:hAnsi="Times New Roman" w:cs="Times New Roman"/>
-        </w:rPr>
-        <w:t>p:nth</w:t>
-      </w:r>
-      <w:proofErr w:type="gramEnd"/>
-      <w:r>
-        <w:rPr>
-          <w:rFonts w:ascii="Times New Roman" w:eastAsia="Times New Roman" w:hAnsi="Times New Roman" w:cs="Times New Roman"/>
-        </w:rPr>
-        <w:t>-of-type(3)::first-letter {</w:t>
+        <w:t xml:space="preserve">        p:nth-of-type(3)::first-letter {</w:t>
       </w:r>
     </w:p>
     <w:p>
@@ -705,21 +473,7 @@
         <w:rPr>
           <w:rFonts w:ascii="Times New Roman" w:eastAsia="Times New Roman" w:hAnsi="Times New Roman" w:cs="Times New Roman"/>
         </w:rPr>
-        <w:t xml:space="preserve">        </w:t>
-      </w:r>
-      <w:proofErr w:type="gramStart"/>
-      <w:r>
-        <w:rPr>
-          <w:rFonts w:ascii="Times New Roman" w:eastAsia="Times New Roman" w:hAnsi="Times New Roman" w:cs="Times New Roman"/>
-        </w:rPr>
-        <w:t>p:only</w:t>
-      </w:r>
-      <w:proofErr w:type="gramEnd"/>
-      <w:r>
-        <w:rPr>
-          <w:rFonts w:ascii="Times New Roman" w:eastAsia="Times New Roman" w:hAnsi="Times New Roman" w:cs="Times New Roman"/>
-        </w:rPr>
-        <w:t>-child {</w:t>
+        <w:t xml:space="preserve">        .alone:only-child {</w:t>
       </w:r>
     </w:p>
     <w:p>
@@ -745,21 +499,7 @@
         <w:rPr>
           <w:rFonts w:ascii="Times New Roman" w:eastAsia="Times New Roman" w:hAnsi="Times New Roman" w:cs="Times New Roman"/>
         </w:rPr>
-        <w:t xml:space="preserve">            </w:t>
-      </w:r>
-      <w:proofErr w:type="spellStart"/>
-      <w:r>
-        <w:rPr>
-          <w:rFonts w:ascii="Times New Roman" w:eastAsia="Times New Roman" w:hAnsi="Times New Roman" w:cs="Times New Roman"/>
-        </w:rPr>
-        <w:t>color</w:t>
-      </w:r>
-      <w:proofErr w:type="spellEnd"/>
-      <w:r>
-        <w:rPr>
-          <w:rFonts w:ascii="Times New Roman" w:eastAsia="Times New Roman" w:hAnsi="Times New Roman" w:cs="Times New Roman"/>
-        </w:rPr>
-        <w:t>: aqua;</w:t>
+        <w:t xml:space="preserve">            color: aqua;</w:t>
       </w:r>
     </w:p>
     <w:p>
@@ -831,103 +571,33 @@
         <w:rPr>
           <w:rFonts w:ascii="Times New Roman" w:eastAsia="Times New Roman" w:hAnsi="Times New Roman" w:cs="Times New Roman"/>
         </w:rPr>
-        <w:t xml:space="preserve">    &lt;div class="</w:t>
-      </w:r>
-      <w:proofErr w:type="spellStart"/>
-      <w:r>
-        <w:rPr>
-          <w:rFonts w:ascii="Times New Roman" w:eastAsia="Times New Roman" w:hAnsi="Times New Roman" w:cs="Times New Roman"/>
-        </w:rPr>
-        <w:t>center</w:t>
-      </w:r>
-      <w:proofErr w:type="spellEnd"/>
-      <w:r>
-        <w:rPr>
-          <w:rFonts w:ascii="Times New Roman" w:eastAsia="Times New Roman" w:hAnsi="Times New Roman" w:cs="Times New Roman"/>
-        </w:rPr>
-        <w:t>"&gt;</w:t>
-      </w:r>
-    </w:p>
-    <w:p>
-      <w:pPr>
-        <w:rPr>
-          <w:rFonts w:ascii="Times New Roman" w:eastAsia="Times New Roman" w:hAnsi="Times New Roman" w:cs="Times New Roman"/>
-        </w:rPr>
-      </w:pPr>
-      <w:r>
-        <w:rPr>
-          <w:rFonts w:ascii="Times New Roman" w:eastAsia="Times New Roman" w:hAnsi="Times New Roman" w:cs="Times New Roman"/>
-        </w:rPr>
-        <w:t xml:space="preserve">        &lt;a class="unvisited" </w:t>
-      </w:r>
-      <w:proofErr w:type="spellStart"/>
-      <w:r>
-        <w:rPr>
-          <w:rFonts w:ascii="Times New Roman" w:eastAsia="Times New Roman" w:hAnsi="Times New Roman" w:cs="Times New Roman"/>
-        </w:rPr>
-        <w:t>href</w:t>
-      </w:r>
-      <w:proofErr w:type="spellEnd"/>
-      <w:r>
-        <w:rPr>
-          <w:rFonts w:ascii="Times New Roman" w:eastAsia="Times New Roman" w:hAnsi="Times New Roman" w:cs="Times New Roman"/>
-        </w:rPr>
-        <w:t>="youtube.com"&gt;An unvisited link &lt;/a&gt;&lt;</w:t>
-      </w:r>
-      <w:proofErr w:type="spellStart"/>
-      <w:r>
-        <w:rPr>
-          <w:rFonts w:ascii="Times New Roman" w:eastAsia="Times New Roman" w:hAnsi="Times New Roman" w:cs="Times New Roman"/>
-        </w:rPr>
-        <w:t>br</w:t>
-      </w:r>
-      <w:proofErr w:type="spellEnd"/>
-      <w:r>
-        <w:rPr>
-          <w:rFonts w:ascii="Times New Roman" w:eastAsia="Times New Roman" w:hAnsi="Times New Roman" w:cs="Times New Roman"/>
-        </w:rPr>
-        <w:t>&gt;</w:t>
-      </w:r>
-    </w:p>
-    <w:p>
-      <w:pPr>
-        <w:rPr>
-          <w:rFonts w:ascii="Times New Roman" w:eastAsia="Times New Roman" w:hAnsi="Times New Roman" w:cs="Times New Roman"/>
-        </w:rPr>
-      </w:pPr>
-      <w:r>
-        <w:rPr>
-          <w:rFonts w:ascii="Times New Roman" w:eastAsia="Times New Roman" w:hAnsi="Times New Roman" w:cs="Times New Roman"/>
-        </w:rPr>
-        <w:t xml:space="preserve">        &lt;a class="visited" </w:t>
-      </w:r>
-      <w:proofErr w:type="spellStart"/>
-      <w:r>
-        <w:rPr>
-          <w:rFonts w:ascii="Times New Roman" w:eastAsia="Times New Roman" w:hAnsi="Times New Roman" w:cs="Times New Roman"/>
-        </w:rPr>
-        <w:t>href</w:t>
-      </w:r>
-      <w:proofErr w:type="spellEnd"/>
-      <w:r>
-        <w:rPr>
-          <w:rFonts w:ascii="Times New Roman" w:eastAsia="Times New Roman" w:hAnsi="Times New Roman" w:cs="Times New Roman"/>
-        </w:rPr>
-        <w:t>="4.html"&gt;A visited link&lt;/a&gt;&lt;</w:t>
-      </w:r>
-      <w:proofErr w:type="spellStart"/>
-      <w:r>
-        <w:rPr>
-          <w:rFonts w:ascii="Times New Roman" w:eastAsia="Times New Roman" w:hAnsi="Times New Roman" w:cs="Times New Roman"/>
-        </w:rPr>
-        <w:t>br</w:t>
-      </w:r>
-      <w:proofErr w:type="spellEnd"/>
-      <w:r>
-        <w:rPr>
-          <w:rFonts w:ascii="Times New Roman" w:eastAsia="Times New Roman" w:hAnsi="Times New Roman" w:cs="Times New Roman"/>
-        </w:rPr>
-        <w:t>&gt;</w:t>
+        <w:t xml:space="preserve">    &lt;div class="center"&gt;</w:t>
+      </w:r>
+    </w:p>
+    <w:p>
+      <w:pPr>
+        <w:rPr>
+          <w:rFonts w:ascii="Times New Roman" w:eastAsia="Times New Roman" w:hAnsi="Times New Roman" w:cs="Times New Roman"/>
+        </w:rPr>
+      </w:pPr>
+      <w:r>
+        <w:rPr>
+          <w:rFonts w:ascii="Times New Roman" w:eastAsia="Times New Roman" w:hAnsi="Times New Roman" w:cs="Times New Roman"/>
+        </w:rPr>
+        <w:t xml:space="preserve">        &lt;a class="unvisited" href="youtube.com"&gt;An unvisited link &lt;/a&gt;&lt;br&gt;</w:t>
+      </w:r>
+    </w:p>
+    <w:p>
+      <w:pPr>
+        <w:rPr>
+          <w:rFonts w:ascii="Times New Roman" w:eastAsia="Times New Roman" w:hAnsi="Times New Roman" w:cs="Times New Roman"/>
+        </w:rPr>
+      </w:pPr>
+      <w:r>
+        <w:rPr>
+          <w:rFonts w:ascii="Times New Roman" w:eastAsia="Times New Roman" w:hAnsi="Times New Roman" w:cs="Times New Roman"/>
+        </w:rPr>
+        <w:t xml:space="preserve">        &lt;a class="visited" href="4.html"&gt;A visited link&lt;/a&gt;&lt;br&gt;</w:t>
       </w:r>
     </w:p>
     <w:p>
@@ -967,6 +637,84 @@
         <w:rPr>
           <w:rFonts w:ascii="Times New Roman" w:eastAsia="Times New Roman" w:hAnsi="Times New Roman" w:cs="Times New Roman"/>
         </w:rPr>
+        <w:t xml:space="preserve">        &lt;p class="first-para"&gt;</w:t>
+      </w:r>
+    </w:p>
+    <w:p>
+      <w:pPr>
+        <w:rPr>
+          <w:rFonts w:ascii="Times New Roman" w:eastAsia="Times New Roman" w:hAnsi="Times New Roman" w:cs="Times New Roman"/>
+        </w:rPr>
+      </w:pPr>
+      <w:r>
+        <w:rPr>
+          <w:rFonts w:ascii="Times New Roman" w:eastAsia="Times New Roman" w:hAnsi="Times New Roman" w:cs="Times New Roman"/>
+        </w:rPr>
+        <w:t xml:space="preserve">            Imagine Lorem ipsum here.</w:t>
+      </w:r>
+    </w:p>
+    <w:p>
+      <w:pPr>
+        <w:rPr>
+          <w:rFonts w:ascii="Times New Roman" w:eastAsia="Times New Roman" w:hAnsi="Times New Roman" w:cs="Times New Roman"/>
+        </w:rPr>
+      </w:pPr>
+      <w:r>
+        <w:rPr>
+          <w:rFonts w:ascii="Times New Roman" w:eastAsia="Times New Roman" w:hAnsi="Times New Roman" w:cs="Times New Roman"/>
+        </w:rPr>
+        <w:t xml:space="preserve">        &lt;/p&gt;</w:t>
+      </w:r>
+    </w:p>
+    <w:p>
+      <w:pPr>
+        <w:rPr>
+          <w:rFonts w:ascii="Times New Roman" w:eastAsia="Times New Roman" w:hAnsi="Times New Roman" w:cs="Times New Roman"/>
+        </w:rPr>
+      </w:pPr>
+      <w:r>
+        <w:rPr>
+          <w:rFonts w:ascii="Times New Roman" w:eastAsia="Times New Roman" w:hAnsi="Times New Roman" w:cs="Times New Roman"/>
+        </w:rPr>
+        <w:t xml:space="preserve">        &lt;p class="second-para"&gt;</w:t>
+      </w:r>
+    </w:p>
+    <w:p>
+      <w:pPr>
+        <w:rPr>
+          <w:rFonts w:ascii="Times New Roman" w:eastAsia="Times New Roman" w:hAnsi="Times New Roman" w:cs="Times New Roman"/>
+        </w:rPr>
+      </w:pPr>
+      <w:r>
+        <w:rPr>
+          <w:rFonts w:ascii="Times New Roman" w:eastAsia="Times New Roman" w:hAnsi="Times New Roman" w:cs="Times New Roman"/>
+        </w:rPr>
+        <w:t xml:space="preserve">            Second paragraph lorem ipsum here.</w:t>
+      </w:r>
+    </w:p>
+    <w:p>
+      <w:pPr>
+        <w:rPr>
+          <w:rFonts w:ascii="Times New Roman" w:eastAsia="Times New Roman" w:hAnsi="Times New Roman" w:cs="Times New Roman"/>
+        </w:rPr>
+      </w:pPr>
+      <w:r>
+        <w:rPr>
+          <w:rFonts w:ascii="Times New Roman" w:eastAsia="Times New Roman" w:hAnsi="Times New Roman" w:cs="Times New Roman"/>
+        </w:rPr>
+        <w:t xml:space="preserve">        &lt;/p class="third-para"&gt;</w:t>
+      </w:r>
+    </w:p>
+    <w:p>
+      <w:pPr>
+        <w:rPr>
+          <w:rFonts w:ascii="Times New Roman" w:eastAsia="Times New Roman" w:hAnsi="Times New Roman" w:cs="Times New Roman"/>
+        </w:rPr>
+      </w:pPr>
+      <w:r>
+        <w:rPr>
+          <w:rFonts w:ascii="Times New Roman" w:eastAsia="Times New Roman" w:hAnsi="Times New Roman" w:cs="Times New Roman"/>
+        </w:rPr>
         <w:t xml:space="preserve">        &lt;p&gt;</w:t>
       </w:r>
     </w:p>
@@ -980,7 +728,7 @@
         <w:rPr>
           <w:rFonts w:ascii="Times New Roman" w:eastAsia="Times New Roman" w:hAnsi="Times New Roman" w:cs="Times New Roman"/>
         </w:rPr>
-        <w:t xml:space="preserve">            Imagine Lorem ipsum here.</w:t>
+        <w:t xml:space="preserve">            Just imagine anything here.</w:t>
       </w:r>
     </w:p>
     <w:p>
@@ -1006,20 +754,46 @@
         <w:rPr>
           <w:rFonts w:ascii="Times New Roman" w:eastAsia="Times New Roman" w:hAnsi="Times New Roman" w:cs="Times New Roman"/>
         </w:rPr>
-        <w:t xml:space="preserve">        &lt;p&gt;</w:t>
-      </w:r>
-    </w:p>
-    <w:p>
-      <w:pPr>
-        <w:rPr>
-          <w:rFonts w:ascii="Times New Roman" w:eastAsia="Times New Roman" w:hAnsi="Times New Roman" w:cs="Times New Roman"/>
-        </w:rPr>
-      </w:pPr>
-      <w:r>
-        <w:rPr>
-          <w:rFonts w:ascii="Times New Roman" w:eastAsia="Times New Roman" w:hAnsi="Times New Roman" w:cs="Times New Roman"/>
-        </w:rPr>
-        <w:t xml:space="preserve">            Second paragraph lorem ipsum here.</w:t>
+        <w:t xml:space="preserve">    &lt;/div&gt;</w:t>
+      </w:r>
+    </w:p>
+    <w:p>
+      <w:pPr>
+        <w:rPr>
+          <w:rFonts w:ascii="Times New Roman" w:eastAsia="Times New Roman" w:hAnsi="Times New Roman" w:cs="Times New Roman"/>
+        </w:rPr>
+      </w:pPr>
+      <w:r>
+        <w:rPr>
+          <w:rFonts w:ascii="Times New Roman" w:eastAsia="Times New Roman" w:hAnsi="Times New Roman" w:cs="Times New Roman"/>
+        </w:rPr>
+        <w:t xml:space="preserve">    &lt;div&gt;</w:t>
+      </w:r>
+    </w:p>
+    <w:p>
+      <w:pPr>
+        <w:rPr>
+          <w:rFonts w:ascii="Times New Roman" w:eastAsia="Times New Roman" w:hAnsi="Times New Roman" w:cs="Times New Roman"/>
+        </w:rPr>
+      </w:pPr>
+      <w:r>
+        <w:rPr>
+          <w:rFonts w:ascii="Times New Roman" w:eastAsia="Times New Roman" w:hAnsi="Times New Roman" w:cs="Times New Roman"/>
+        </w:rPr>
+        <w:t xml:space="preserve">        &lt;p class="alone"&gt;</w:t>
+      </w:r>
+    </w:p>
+    <w:p>
+      <w:pPr>
+        <w:rPr>
+          <w:rFonts w:ascii="Times New Roman" w:eastAsia="Times New Roman" w:hAnsi="Times New Roman" w:cs="Times New Roman"/>
+        </w:rPr>
+      </w:pPr>
+      <w:r>
+        <w:rPr>
+          <w:rFonts w:ascii="Times New Roman" w:eastAsia="Times New Roman" w:hAnsi="Times New Roman" w:cs="Times New Roman"/>
+        </w:rPr>
+        <w:t xml:space="preserve">            Only child of this div.</w:t>
       </w:r>
     </w:p>
     <w:p>
@@ -1045,45 +819,6 @@
         <w:rPr>
           <w:rFonts w:ascii="Times New Roman" w:eastAsia="Times New Roman" w:hAnsi="Times New Roman" w:cs="Times New Roman"/>
         </w:rPr>
-        <w:t xml:space="preserve">        &lt;p&gt;</w:t>
-      </w:r>
-    </w:p>
-    <w:p>
-      <w:pPr>
-        <w:rPr>
-          <w:rFonts w:ascii="Times New Roman" w:eastAsia="Times New Roman" w:hAnsi="Times New Roman" w:cs="Times New Roman"/>
-        </w:rPr>
-      </w:pPr>
-      <w:r>
-        <w:rPr>
-          <w:rFonts w:ascii="Times New Roman" w:eastAsia="Times New Roman" w:hAnsi="Times New Roman" w:cs="Times New Roman"/>
-        </w:rPr>
-        <w:t xml:space="preserve">            Just imagine anything here.</w:t>
-      </w:r>
-    </w:p>
-    <w:p>
-      <w:pPr>
-        <w:rPr>
-          <w:rFonts w:ascii="Times New Roman" w:eastAsia="Times New Roman" w:hAnsi="Times New Roman" w:cs="Times New Roman"/>
-        </w:rPr>
-      </w:pPr>
-      <w:r>
-        <w:rPr>
-          <w:rFonts w:ascii="Times New Roman" w:eastAsia="Times New Roman" w:hAnsi="Times New Roman" w:cs="Times New Roman"/>
-        </w:rPr>
-        <w:t xml:space="preserve">        &lt;/p&gt;</w:t>
-      </w:r>
-    </w:p>
-    <w:p>
-      <w:pPr>
-        <w:rPr>
-          <w:rFonts w:ascii="Times New Roman" w:eastAsia="Times New Roman" w:hAnsi="Times New Roman" w:cs="Times New Roman"/>
-        </w:rPr>
-      </w:pPr>
-      <w:r>
-        <w:rPr>
-          <w:rFonts w:ascii="Times New Roman" w:eastAsia="Times New Roman" w:hAnsi="Times New Roman" w:cs="Times New Roman"/>
-        </w:rPr>
         <w:t xml:space="preserve">    &lt;/div&gt;</w:t>
       </w:r>
     </w:p>
@@ -1097,71 +832,6 @@
         <w:rPr>
           <w:rFonts w:ascii="Times New Roman" w:eastAsia="Times New Roman" w:hAnsi="Times New Roman" w:cs="Times New Roman"/>
         </w:rPr>
-        <w:t xml:space="preserve">    &lt;div&gt;</w:t>
-      </w:r>
-    </w:p>
-    <w:p>
-      <w:pPr>
-        <w:rPr>
-          <w:rFonts w:ascii="Times New Roman" w:eastAsia="Times New Roman" w:hAnsi="Times New Roman" w:cs="Times New Roman"/>
-        </w:rPr>
-      </w:pPr>
-      <w:r>
-        <w:rPr>
-          <w:rFonts w:ascii="Times New Roman" w:eastAsia="Times New Roman" w:hAnsi="Times New Roman" w:cs="Times New Roman"/>
-        </w:rPr>
-        <w:t xml:space="preserve">        &lt;p&gt;</w:t>
-      </w:r>
-    </w:p>
-    <w:p>
-      <w:pPr>
-        <w:rPr>
-          <w:rFonts w:ascii="Times New Roman" w:eastAsia="Times New Roman" w:hAnsi="Times New Roman" w:cs="Times New Roman"/>
-        </w:rPr>
-      </w:pPr>
-      <w:r>
-        <w:rPr>
-          <w:rFonts w:ascii="Times New Roman" w:eastAsia="Times New Roman" w:hAnsi="Times New Roman" w:cs="Times New Roman"/>
-        </w:rPr>
-        <w:t xml:space="preserve">            Only child of this div.</w:t>
-      </w:r>
-    </w:p>
-    <w:p>
-      <w:pPr>
-        <w:rPr>
-          <w:rFonts w:ascii="Times New Roman" w:eastAsia="Times New Roman" w:hAnsi="Times New Roman" w:cs="Times New Roman"/>
-        </w:rPr>
-      </w:pPr>
-      <w:r>
-        <w:rPr>
-          <w:rFonts w:ascii="Times New Roman" w:eastAsia="Times New Roman" w:hAnsi="Times New Roman" w:cs="Times New Roman"/>
-        </w:rPr>
-        <w:t xml:space="preserve">        &lt;/p&gt;</w:t>
-      </w:r>
-    </w:p>
-    <w:p>
-      <w:pPr>
-        <w:rPr>
-          <w:rFonts w:ascii="Times New Roman" w:eastAsia="Times New Roman" w:hAnsi="Times New Roman" w:cs="Times New Roman"/>
-        </w:rPr>
-      </w:pPr>
-      <w:r>
-        <w:rPr>
-          <w:rFonts w:ascii="Times New Roman" w:eastAsia="Times New Roman" w:hAnsi="Times New Roman" w:cs="Times New Roman"/>
-        </w:rPr>
-        <w:t xml:space="preserve">    &lt;/div&gt;</w:t>
-      </w:r>
-    </w:p>
-    <w:p>
-      <w:pPr>
-        <w:rPr>
-          <w:rFonts w:ascii="Times New Roman" w:eastAsia="Times New Roman" w:hAnsi="Times New Roman" w:cs="Times New Roman"/>
-        </w:rPr>
-      </w:pPr>
-      <w:r>
-        <w:rPr>
-          <w:rFonts w:ascii="Times New Roman" w:eastAsia="Times New Roman" w:hAnsi="Times New Roman" w:cs="Times New Roman"/>
-        </w:rPr>
         <w:t>&lt;/body&gt;</w:t>
       </w:r>
     </w:p>
@@ -1184,13 +854,8 @@
         </w:rPr>
         <w:t>&lt;/html&gt;</w:t>
       </w:r>
-    </w:p>
-    <w:p>
-      <w:pPr>
-        <w:rPr>
-          <w:rFonts w:ascii="Times New Roman" w:eastAsia="Times New Roman" w:hAnsi="Times New Roman" w:cs="Times New Roman"/>
-        </w:rPr>
-      </w:pPr>
+      <w:bookmarkStart w:id="0" w:name="_GoBack"/>
+      <w:bookmarkEnd w:id="0"/>
     </w:p>
     <w:p>
       <w:pPr>
@@ -1275,8 +940,6 @@
           <w:rFonts w:ascii="Times New Roman" w:eastAsia="Times New Roman" w:hAnsi="Times New Roman" w:cs="Times New Roman"/>
         </w:rPr>
       </w:pPr>
-      <w:bookmarkStart w:id="0" w:name="_GoBack"/>
-      <w:bookmarkEnd w:id="0"/>
     </w:p>
     <w:sectPr>
       <w:pgSz w:w="11909" w:h="16834"/>

</xml_diff>